<commit_message>
Updateovani SSUovi sa sastanka
</commit_message>
<xml_diff>
--- a/Dokumentacija/Faza 2/SSU/SSU Chat-v1.0.docx
+++ b/Dokumentacija/Faza 2/SSU/SSU Chat-v1.0.docx
@@ -257,6 +257,14 @@
         </w:rPr>
         <w:t>stranice za prikaz mape moguće je klikom na dugme za chat pristupiti novom prozoru koji služi za pregled globalnog chat-a. Prilikom otvaranja korisnik može videti skoriju istoriju chat-a</w:t>
       </w:r>
+      <w:r>
+        <w:rPr>
+          <w:lang w:val="sr-Latn-RS"/>
+        </w:rPr>
+        <w:t xml:space="preserve"> i igrače koji su online.</w:t>
+      </w:r>
+      <w:bookmarkStart w:id="0" w:name="_GoBack"/>
+      <w:bookmarkEnd w:id="0"/>
     </w:p>
     <w:p>
       <w:pPr>
@@ -824,10 +832,7 @@
         </w:tc>
       </w:tr>
     </w:tbl>
-    <w:p>
-      <w:bookmarkStart w:id="0" w:name="_GoBack"/>
-      <w:bookmarkEnd w:id="0"/>
-    </w:p>
+    <w:p/>
     <w:sectPr>
       <w:headerReference w:type="default" r:id="rId8"/>
       <w:pgSz w:w="12240" w:h="15840"/>
@@ -2861,7 +2866,7 @@
 </file>
 
 <file path=customXml/itemProps1.xml><?xml version="1.0" encoding="utf-8"?>
-<ds:datastoreItem xmlns:ds="http://schemas.openxmlformats.org/officeDocument/2006/customXml" ds:itemID="{04F8F886-46C1-4FA9-8918-D8F492DF5927}">
+<ds:datastoreItem xmlns:ds="http://schemas.openxmlformats.org/officeDocument/2006/customXml" ds:itemID="{782D7EDA-75DC-4CA9-BC59-30A5A1FD026E}">
   <ds:schemaRefs>
     <ds:schemaRef ds:uri="http://schemas.openxmlformats.org/officeDocument/2006/bibliography"/>
   </ds:schemaRefs>

</xml_diff>